<commit_message>
remove listbytes from asm/Makefile to support cl65 2.16, spelling error in article
</commit_message>
<xml_diff>
--- a/article/article.docx
+++ b/article/article.docx
@@ -701,7 +701,6 @@
                 <w:szCs w:val="20"/>
               </w:rPr>
             </w:pPr>
-            <w:proofErr w:type="spellStart"/>
             <w:r>
               <w:rPr>
                 <w:rFonts w:ascii="Lucida Grande" w:hAnsi="Lucida Grande" w:cs="Lucida Grande"/>
@@ -711,7 +710,6 @@
               </w:rPr>
               <w:t>Karateka</w:t>
             </w:r>
-            <w:proofErr w:type="spellEnd"/>
           </w:p>
         </w:tc>
       </w:tr>
@@ -2224,29 +2222,7 @@
           <w:sz w:val="20"/>
           <w:szCs w:val="20"/>
         </w:rPr>
-        <w:t xml:space="preserve">thanks </w:t>
-      </w:r>
-      <w:proofErr w:type="spellStart"/>
-      <w:r>
-        <w:rPr>
-          <w:rFonts w:ascii="Lucida Grande" w:hAnsi="Lucida Grande" w:cs="Lucida Grande"/>
-          <w:i/>
-          <w:color w:val="000000"/>
-          <w:sz w:val="20"/>
-          <w:szCs w:val="20"/>
-        </w:rPr>
-        <w:t>Woz</w:t>
-      </w:r>
-      <w:proofErr w:type="spellEnd"/>
-      <w:r>
-        <w:rPr>
-          <w:rFonts w:ascii="Lucida Grande" w:hAnsi="Lucida Grande" w:cs="Lucida Grande"/>
-          <w:i/>
-          <w:color w:val="000000"/>
-          <w:sz w:val="20"/>
-          <w:szCs w:val="20"/>
-        </w:rPr>
-        <w:t>!</w:t>
+        <w:t>thanks Woz!</w:t>
       </w:r>
       <w:r>
         <w:rPr>
@@ -3874,396 +3850,414 @@
           <w:sz w:val="20"/>
           <w:szCs w:val="20"/>
         </w:rPr>
-        <w:t>To go faster we need to use higher frequencies.  And to go even faster, compression.  First let’s consider higher frequencies.  Since my goal was to use modern tech to stream audio to the Apple II, I needed to understand the max sampling rate of that tech.  At my disposal (in late 2011) was my Mac, iPhone 4, and iPad Retina.  After a bit of experimenting and research I found that 48000 Hz was the max simple rate the iPhone and iPad would play (the Mac had no such limit).  A sample rate of 48000 Hz means that every second I will write 48000 words of data (samples) where the word size is the sample size (e.g., 8-bits).  Each word is a signed integer that represents the amplitude of the wave (e.g., 127 and -128 for positive and negative samples).</w:t>
-      </w:r>
-    </w:p>
-    <w:p>
-      <w:pPr>
-        <w:rPr>
-          <w:rFonts w:ascii="Lucida Grande" w:hAnsi="Lucida Grande" w:cs="Lucida Grande"/>
-          <w:color w:val="000000"/>
-          <w:sz w:val="20"/>
-          <w:szCs w:val="20"/>
-        </w:rPr>
-      </w:pPr>
-    </w:p>
-    <w:p>
-      <w:pPr>
-        <w:rPr>
-          <w:rFonts w:ascii="Lucida Grande" w:hAnsi="Lucida Grande" w:cs="Lucida Grande"/>
-          <w:color w:val="000000"/>
-          <w:sz w:val="20"/>
-          <w:szCs w:val="20"/>
-        </w:rPr>
-      </w:pPr>
-      <w:r>
-        <w:rPr>
-          <w:rFonts w:ascii="Lucida Grande" w:hAnsi="Lucida Grande" w:cs="Lucida Grande"/>
-          <w:color w:val="000000"/>
-          <w:sz w:val="20"/>
-          <w:szCs w:val="20"/>
-        </w:rPr>
-        <w:t xml:space="preserve">The next step was to look at all the 48000 Hz factors, e.g. the highest frequency full cycle would be 24000 Hz, i.e. I’d write one sample positive and one negative for a full cycle, and I could do that 24000 times a second.  My code will need to detect and process that in approximately 42 clock ticks (1020484 6502-ticks per second / 24000 samples per second), i.e. 21 clock ticks to detect, and 21 to processes.  Given that 6502 instruction ranges from 2-7 ticks it will be very tricky to write Apple II code to deal with this speed.  And, </w:t>
-      </w:r>
-      <w:r>
-        <w:rPr>
-          <w:rFonts w:ascii="Lucida Grande" w:hAnsi="Lucida Grande" w:cs="Lucida Grande"/>
-          <w:i/>
-          <w:color w:val="000000"/>
-          <w:sz w:val="20"/>
-          <w:szCs w:val="20"/>
-        </w:rPr>
-        <w:t>audio playback devices will do a very poor job of preserving the waveform of a 24</w:t>
-      </w:r>
-      <w:r>
-        <w:rPr>
-          <w:rFonts w:ascii="Lucida Grande" w:hAnsi="Lucida Grande" w:cs="Lucida Grande"/>
-          <w:i/>
-          <w:color w:val="000000"/>
-          <w:sz w:val="20"/>
-          <w:szCs w:val="20"/>
-        </w:rPr>
-        <w:t xml:space="preserve"> kHz</w:t>
-      </w:r>
-      <w:r>
-        <w:rPr>
-          <w:rFonts w:ascii="Lucida Grande" w:hAnsi="Lucida Grande" w:cs="Lucida Grande"/>
-          <w:i/>
-          <w:color w:val="000000"/>
-          <w:sz w:val="20"/>
-          <w:szCs w:val="20"/>
-        </w:rPr>
-        <w:t xml:space="preserve"> square wave.  When it comes out, it will look like a sine wave, with a lot of jitter in its </w:t>
-      </w:r>
-      <w:r>
-        <w:rPr>
-          <w:rFonts w:ascii="Lucida Grande" w:hAnsi="Lucida Grande" w:cs="Lucida Grande"/>
-          <w:i/>
-          <w:color w:val="000000"/>
-          <w:sz w:val="20"/>
-          <w:szCs w:val="20"/>
-        </w:rPr>
-        <w:t>zero crossing</w:t>
-      </w:r>
-      <w:r>
-        <w:rPr>
-          <w:rFonts w:ascii="Lucida Grande" w:hAnsi="Lucida Grande" w:cs="Lucida Grande"/>
-          <w:i/>
-          <w:color w:val="000000"/>
-          <w:sz w:val="20"/>
-          <w:szCs w:val="20"/>
-        </w:rPr>
-        <w:t>s, therefore much less reliable than a lower frequency</w:t>
-      </w:r>
-      <w:r>
-        <w:rPr>
-          <w:rStyle w:val="FootnoteReference"/>
-          <w:rFonts w:ascii="Lucida Grande" w:hAnsi="Lucida Grande" w:cs="Lucida Grande"/>
-          <w:color w:val="000000"/>
-          <w:sz w:val="20"/>
-          <w:szCs w:val="20"/>
-        </w:rPr>
-        <w:footnoteReference w:id="19"/>
-      </w:r>
-      <w:r>
-        <w:rPr>
-          <w:rFonts w:ascii="Lucida Grande" w:hAnsi="Lucida Grande" w:cs="Lucida Grande"/>
-          <w:color w:val="000000"/>
-          <w:sz w:val="20"/>
-          <w:szCs w:val="20"/>
-        </w:rPr>
-        <w:t>.</w:t>
-      </w:r>
-      <w:r>
-        <w:rPr>
-          <w:rFonts w:ascii="Lucida Grande" w:hAnsi="Lucida Grande" w:cs="Lucida Grande"/>
-          <w:color w:val="000000"/>
-          <w:sz w:val="20"/>
-          <w:szCs w:val="20"/>
-        </w:rPr>
-        <w:t xml:space="preserve">  Also, the iPhone and iPad will not produce tones above 22050 Hz—to be expected since the audible human upper range taps out around 20000 Hz</w:t>
-      </w:r>
-      <w:r>
-        <w:rPr>
-          <w:rStyle w:val="FootnoteReference"/>
-          <w:rFonts w:ascii="Lucida Grande" w:hAnsi="Lucida Grande" w:cs="Lucida Grande"/>
-          <w:color w:val="000000"/>
-          <w:sz w:val="20"/>
-          <w:szCs w:val="20"/>
-        </w:rPr>
-        <w:footnoteReference w:id="20"/>
-      </w:r>
-      <w:r>
-        <w:rPr>
-          <w:rFonts w:ascii="Lucida Grande" w:hAnsi="Lucida Grande" w:cs="Lucida Grande"/>
-          <w:color w:val="000000"/>
-          <w:sz w:val="20"/>
-          <w:szCs w:val="20"/>
-        </w:rPr>
-        <w:t>.  (This upper limit (</w:t>
-      </w:r>
-      <w:r>
-        <w:rPr>
-          <w:rFonts w:ascii="Lucida Grande" w:hAnsi="Lucida Grande" w:cs="Lucida Grande"/>
-          <w:color w:val="000000"/>
-          <w:sz w:val="20"/>
-          <w:szCs w:val="20"/>
-        </w:rPr>
-        <w:t>half of 44.1 KHz</w:t>
-      </w:r>
-      <w:r>
-        <w:rPr>
-          <w:rFonts w:ascii="Lucida Grande" w:hAnsi="Lucida Grande" w:cs="Lucida Grande"/>
-          <w:color w:val="000000"/>
-          <w:sz w:val="20"/>
-          <w:szCs w:val="20"/>
-        </w:rPr>
-        <w:t>)</w:t>
-      </w:r>
-      <w:r>
-        <w:rPr>
-          <w:rFonts w:ascii="Lucida Grande" w:hAnsi="Lucida Grande" w:cs="Lucida Grande"/>
-          <w:color w:val="000000"/>
-          <w:sz w:val="20"/>
-          <w:szCs w:val="20"/>
-        </w:rPr>
-        <w:t xml:space="preserve"> was initially established by compact disk and U-</w:t>
-      </w:r>
-      <w:proofErr w:type="spellStart"/>
-      <w:r>
-        <w:rPr>
-          <w:rFonts w:ascii="Lucida Grande" w:hAnsi="Lucida Grande" w:cs="Lucida Grande"/>
-          <w:color w:val="000000"/>
-          <w:sz w:val="20"/>
-          <w:szCs w:val="20"/>
-        </w:rPr>
-        <w:t>matic</w:t>
-      </w:r>
-      <w:proofErr w:type="spellEnd"/>
-      <w:r>
-        <w:rPr>
-          <w:rFonts w:ascii="Lucida Grande" w:hAnsi="Lucida Grande" w:cs="Lucida Grande"/>
-          <w:color w:val="000000"/>
-          <w:sz w:val="20"/>
-          <w:szCs w:val="20"/>
-        </w:rPr>
-        <w:t xml:space="preserve"> tape</w:t>
-      </w:r>
-      <w:r>
-        <w:rPr>
-          <w:rStyle w:val="FootnoteReference"/>
-          <w:rFonts w:ascii="Lucida Grande" w:hAnsi="Lucida Grande" w:cs="Lucida Grande"/>
-          <w:color w:val="000000"/>
-          <w:sz w:val="20"/>
-          <w:szCs w:val="20"/>
-        </w:rPr>
-        <w:footnoteReference w:id="21"/>
-      </w:r>
-      <w:r>
-        <w:rPr>
-          <w:rFonts w:ascii="Lucida Grande" w:hAnsi="Lucida Grande" w:cs="Lucida Grande"/>
-          <w:color w:val="000000"/>
-          <w:sz w:val="20"/>
-          <w:szCs w:val="20"/>
-        </w:rPr>
-        <w:t>.)</w:t>
-      </w:r>
-    </w:p>
-    <w:p>
-      <w:pPr>
-        <w:rPr>
-          <w:rFonts w:ascii="Lucida Grande" w:hAnsi="Lucida Grande" w:cs="Lucida Grande"/>
-          <w:color w:val="000000"/>
-          <w:sz w:val="20"/>
-          <w:szCs w:val="20"/>
-        </w:rPr>
-      </w:pPr>
-    </w:p>
-    <w:p>
-      <w:pPr>
-        <w:rPr>
-          <w:rFonts w:ascii="Lucida Grande" w:hAnsi="Lucida Grande" w:cs="Lucida Grande"/>
-          <w:color w:val="000000"/>
-          <w:sz w:val="20"/>
-          <w:szCs w:val="20"/>
-        </w:rPr>
-      </w:pPr>
-      <w:r>
-        <w:rPr>
-          <w:rFonts w:ascii="Lucida Grande" w:hAnsi="Lucida Grande" w:cs="Lucida Grande"/>
-          <w:color w:val="000000"/>
-          <w:sz w:val="20"/>
-          <w:szCs w:val="20"/>
-        </w:rPr>
-        <w:t>The next factor down is 12000 Hz.  That’s 2 positive samples and 2 negative samples (48000 / 12000 = 4 samples for a full cycle).  A 12000 Hz cycle will need to be detected and processed in 85 clock ticks (1020484 / 12000).  Now that can be easily done.</w:t>
-      </w:r>
-    </w:p>
-    <w:p>
-      <w:pPr>
-        <w:rPr>
-          <w:rFonts w:ascii="Lucida Grande" w:hAnsi="Lucida Grande" w:cs="Lucida Grande"/>
-          <w:color w:val="000000"/>
-          <w:sz w:val="20"/>
-          <w:szCs w:val="20"/>
-        </w:rPr>
-      </w:pPr>
-    </w:p>
-    <w:p>
-      <w:pPr>
-        <w:rPr>
-          <w:rFonts w:ascii="Lucida Grande" w:hAnsi="Lucida Grande" w:cs="Lucida Grande"/>
-          <w:color w:val="000000"/>
-          <w:sz w:val="20"/>
-          <w:szCs w:val="20"/>
-        </w:rPr>
-      </w:pPr>
-      <w:r>
-        <w:rPr>
-          <w:rFonts w:ascii="Lucida Grande" w:hAnsi="Lucida Grande" w:cs="Lucida Grande"/>
-          <w:color w:val="000000"/>
-          <w:sz w:val="20"/>
-          <w:szCs w:val="20"/>
-        </w:rPr>
-        <w:t>So we have a frequency for zero, now we need a different frequency for one.  The next logical step down would be three positive and three negative samples for 8000 Hz (48000 / 6 = 8000).  And the next step after that would be 4 and 4 for 6000 Hz.</w:t>
-      </w:r>
-    </w:p>
-    <w:p>
-      <w:pPr>
-        <w:rPr>
-          <w:rFonts w:ascii="Lucida Grande" w:hAnsi="Lucida Grande" w:cs="Lucida Grande"/>
-          <w:color w:val="000000"/>
-          <w:sz w:val="20"/>
-          <w:szCs w:val="20"/>
-        </w:rPr>
-      </w:pPr>
-    </w:p>
-    <w:p>
-      <w:pPr>
-        <w:rPr>
-          <w:rFonts w:ascii="Lucida Grande" w:hAnsi="Lucida Grande" w:cs="Lucida Grande"/>
-          <w:color w:val="000000"/>
-          <w:sz w:val="20"/>
-          <w:szCs w:val="20"/>
-        </w:rPr>
-      </w:pPr>
-      <w:r>
-        <w:rPr>
-          <w:rFonts w:ascii="Lucida Grande" w:hAnsi="Lucida Grande" w:cs="Lucida Grande"/>
-          <w:color w:val="000000"/>
-          <w:sz w:val="20"/>
-          <w:szCs w:val="20"/>
-        </w:rPr>
-        <w:t>These are the frequencies I settled on.  Using the same BPS math as mentioned before I can obtain 9600 BPS using 12000/8000 Hz and 8000 BPS using 12000/6000 Hz.</w:t>
-      </w:r>
-    </w:p>
-    <w:p>
-      <w:pPr>
-        <w:rPr>
-          <w:rFonts w:ascii="Lucida Grande" w:hAnsi="Lucida Grande" w:cs="Lucida Grande"/>
-          <w:color w:val="000000"/>
-          <w:sz w:val="20"/>
-          <w:szCs w:val="20"/>
-        </w:rPr>
-      </w:pPr>
-    </w:p>
-    <w:p>
-      <w:pPr>
-        <w:rPr>
-          <w:rFonts w:ascii="Lucida Grande" w:hAnsi="Lucida Grande" w:cs="Lucida Grande"/>
-          <w:color w:val="000000"/>
-          <w:sz w:val="20"/>
-          <w:szCs w:val="20"/>
-        </w:rPr>
-      </w:pPr>
-      <w:r>
-        <w:rPr>
-          <w:rFonts w:ascii="Lucida Grande" w:hAnsi="Lucida Grande" w:cs="Lucida Grande"/>
-          <w:color w:val="000000"/>
-          <w:sz w:val="20"/>
-          <w:szCs w:val="20"/>
-        </w:rPr>
-        <w:t xml:space="preserve">My first attempt was 9600 BPS.  9600 BPS </w:t>
-      </w:r>
-      <w:r>
-        <w:rPr>
-          <w:rFonts w:ascii="Lucida Grande" w:hAnsi="Lucida Grande" w:cs="Lucida Grande"/>
-          <w:color w:val="000000"/>
-          <w:sz w:val="20"/>
-          <w:szCs w:val="20"/>
-        </w:rPr>
-        <w:t>was</w:t>
-      </w:r>
-      <w:r>
-        <w:rPr>
-          <w:rFonts w:ascii="Lucida Grande" w:hAnsi="Lucida Grande" w:cs="Lucida Grande"/>
-          <w:color w:val="000000"/>
-          <w:sz w:val="20"/>
-          <w:szCs w:val="20"/>
-        </w:rPr>
-        <w:t xml:space="preserve"> the Holy Grail; in the ‘80s, 9600 BPS BBSs meant reading comfortably at wire speed.  At 9600 BPS, you didn’t get up during downloads because they were so fast.  At 9600 BPS, cyberspace was a reality.</w:t>
-      </w:r>
-    </w:p>
-    <w:p>
-      <w:pPr>
-        <w:rPr>
-          <w:rFonts w:ascii="Lucida Grande" w:hAnsi="Lucida Grande" w:cs="Lucida Grande"/>
-          <w:color w:val="000000"/>
-          <w:sz w:val="20"/>
-          <w:szCs w:val="20"/>
-        </w:rPr>
-      </w:pPr>
-    </w:p>
-    <w:p>
-      <w:pPr>
-        <w:rPr>
-          <w:rFonts w:ascii="Lucida Grande" w:hAnsi="Lucida Grande" w:cs="Lucida Grande"/>
-          <w:color w:val="000000"/>
-          <w:sz w:val="20"/>
-          <w:szCs w:val="20"/>
-        </w:rPr>
-      </w:pPr>
-      <w:r>
-        <w:rPr>
-          <w:rFonts w:ascii="Lucida Grande" w:hAnsi="Lucida Grande" w:cs="Lucida Grande"/>
-          <w:color w:val="000000"/>
-          <w:sz w:val="20"/>
-          <w:szCs w:val="20"/>
-        </w:rPr>
-        <w:t>I initially failed to get 9600 BPS working reliably (but there was still hope), and 8000 BPS is still 6x faster than 1333 BPS, so I compromised on 8000, and as you will see 9600 is not 1.2 faster than 8000 because there are other factors like 1333 BPS bootstrapping and decompression/write times that are that same regardless of the data transfer rate.</w:t>
-      </w:r>
-    </w:p>
-    <w:p>
-      <w:pPr>
-        <w:rPr>
-          <w:rFonts w:ascii="Lucida Grande" w:hAnsi="Lucida Grande" w:cs="Lucida Grande"/>
-          <w:color w:val="000000"/>
-          <w:sz w:val="20"/>
-          <w:szCs w:val="20"/>
-        </w:rPr>
-      </w:pPr>
-    </w:p>
-    <w:p>
-      <w:pPr>
-        <w:rPr>
-          <w:rFonts w:ascii="Lucida Grande" w:hAnsi="Lucida Grande" w:cs="Lucida Grande"/>
-          <w:b/>
-          <w:color w:val="000000"/>
-          <w:sz w:val="20"/>
-          <w:szCs w:val="20"/>
-        </w:rPr>
-      </w:pPr>
-      <w:r>
-        <w:rPr>
-          <w:rFonts w:ascii="Lucida Grande" w:hAnsi="Lucida Grande" w:cs="Lucida Grande"/>
-          <w:b/>
-          <w:color w:val="000000"/>
-          <w:sz w:val="20"/>
-          <w:szCs w:val="20"/>
-        </w:rPr>
-        <w:br w:type="page"/>
-      </w:r>
+        <w:t>To go faster we need to use higher frequencies.  And to go even faster, compression.  First let’s consider higher frequencies.  Since my goal was to use modern tech to stream audio to the Apple II, I needed to understand the max sampling rate of that tech.  At my disposal (in late 2011) was my Mac, iPhone 4, and iPad Retina.  After a bit of experimenting and research I fo</w:t>
+      </w:r>
+      <w:r>
+        <w:rPr>
+          <w:rFonts w:ascii="Lucida Grande" w:hAnsi="Lucida Grande" w:cs="Lucida Grande"/>
+          <w:color w:val="000000"/>
+          <w:sz w:val="20"/>
+          <w:szCs w:val="20"/>
+        </w:rPr>
+        <w:t>und that 48000 Hz was the max sa</w:t>
+      </w:r>
+      <w:r>
+        <w:rPr>
+          <w:rFonts w:ascii="Lucida Grande" w:hAnsi="Lucida Grande" w:cs="Lucida Grande"/>
+          <w:color w:val="000000"/>
+          <w:sz w:val="20"/>
+          <w:szCs w:val="20"/>
+        </w:rPr>
+        <w:t>mple rate the iPhone and iPad would play (the Mac had no such limit).  A sample rate of 48000 Hz means that every second I will write 48000 words of data (samples) where the word size is the sample size (e.g., 8-bits).  Each word is a signed integer that represents the amplitude of the wave (e.g., 127 and -128 for positive and negative samples).</w:t>
+      </w:r>
+    </w:p>
+    <w:p>
+      <w:pPr>
+        <w:rPr>
+          <w:rFonts w:ascii="Lucida Grande" w:hAnsi="Lucida Grande" w:cs="Lucida Grande"/>
+          <w:color w:val="000000"/>
+          <w:sz w:val="20"/>
+          <w:szCs w:val="20"/>
+        </w:rPr>
+      </w:pPr>
       <w:bookmarkStart w:id="0" w:name="_GoBack"/>
       <w:bookmarkEnd w:id="0"/>
+    </w:p>
+    <w:p>
+      <w:pPr>
+        <w:rPr>
+          <w:rFonts w:ascii="Lucida Grande" w:hAnsi="Lucida Grande" w:cs="Lucida Grande"/>
+          <w:color w:val="000000"/>
+          <w:sz w:val="20"/>
+          <w:szCs w:val="20"/>
+        </w:rPr>
+      </w:pPr>
+      <w:r>
+        <w:rPr>
+          <w:rFonts w:ascii="Lucida Grande" w:hAnsi="Lucida Grande" w:cs="Lucida Grande"/>
+          <w:color w:val="000000"/>
+          <w:sz w:val="20"/>
+          <w:szCs w:val="20"/>
+        </w:rPr>
+        <w:t xml:space="preserve">The next step was to look at all the 48000 Hz factors, e.g. the highest frequency full cycle would be 24000 Hz, i.e. I’d write one sample positive and one negative for a full cycle, and I could do that 24000 times a second.  My code will need to detect and process that in approximately 42 clock ticks (1020484 6502-ticks per second / 24000 samples per second), i.e. 21 clock ticks to detect, and 21 to processes.  Given that 6502 instruction ranges from 2-7 ticks it will be very tricky to write Apple II code to deal with this speed.  And, </w:t>
+      </w:r>
+      <w:r>
+        <w:rPr>
+          <w:rFonts w:ascii="Lucida Grande" w:hAnsi="Lucida Grande" w:cs="Lucida Grande"/>
+          <w:i/>
+          <w:color w:val="000000"/>
+          <w:sz w:val="20"/>
+          <w:szCs w:val="20"/>
+        </w:rPr>
+        <w:t>audio playback devices will do a very poor job of preserving the waveform of a 24</w:t>
+      </w:r>
+      <w:r>
+        <w:rPr>
+          <w:rFonts w:ascii="Lucida Grande" w:hAnsi="Lucida Grande" w:cs="Lucida Grande"/>
+          <w:i/>
+          <w:color w:val="000000"/>
+          <w:sz w:val="20"/>
+          <w:szCs w:val="20"/>
+        </w:rPr>
+        <w:t xml:space="preserve"> kHz</w:t>
+      </w:r>
+      <w:r>
+        <w:rPr>
+          <w:rFonts w:ascii="Lucida Grande" w:hAnsi="Lucida Grande" w:cs="Lucida Grande"/>
+          <w:i/>
+          <w:color w:val="000000"/>
+          <w:sz w:val="20"/>
+          <w:szCs w:val="20"/>
+        </w:rPr>
+        <w:t xml:space="preserve"> square wave.  When it comes out, it will look like a sine wave, with a lot of jitter in its </w:t>
+      </w:r>
+      <w:r>
+        <w:rPr>
+          <w:rFonts w:ascii="Lucida Grande" w:hAnsi="Lucida Grande" w:cs="Lucida Grande"/>
+          <w:i/>
+          <w:color w:val="000000"/>
+          <w:sz w:val="20"/>
+          <w:szCs w:val="20"/>
+        </w:rPr>
+        <w:t>zero crossing</w:t>
+      </w:r>
+      <w:r>
+        <w:rPr>
+          <w:rFonts w:ascii="Lucida Grande" w:hAnsi="Lucida Grande" w:cs="Lucida Grande"/>
+          <w:i/>
+          <w:color w:val="000000"/>
+          <w:sz w:val="20"/>
+          <w:szCs w:val="20"/>
+        </w:rPr>
+        <w:t>s, therefore much less reliable than a lower frequency</w:t>
+      </w:r>
+      <w:r>
+        <w:rPr>
+          <w:rStyle w:val="FootnoteReference"/>
+          <w:rFonts w:ascii="Lucida Grande" w:hAnsi="Lucida Grande" w:cs="Lucida Grande"/>
+          <w:color w:val="000000"/>
+          <w:sz w:val="20"/>
+          <w:szCs w:val="20"/>
+        </w:rPr>
+        <w:footnoteReference w:id="19"/>
+      </w:r>
+      <w:r>
+        <w:rPr>
+          <w:rFonts w:ascii="Lucida Grande" w:hAnsi="Lucida Grande" w:cs="Lucida Grande"/>
+          <w:color w:val="000000"/>
+          <w:sz w:val="20"/>
+          <w:szCs w:val="20"/>
+        </w:rPr>
+        <w:t>.</w:t>
+      </w:r>
+      <w:r>
+        <w:rPr>
+          <w:rFonts w:ascii="Lucida Grande" w:hAnsi="Lucida Grande" w:cs="Lucida Grande"/>
+          <w:color w:val="000000"/>
+          <w:sz w:val="20"/>
+          <w:szCs w:val="20"/>
+        </w:rPr>
+        <w:t xml:space="preserve">  Also, the iPhone and iPad will not produce tones above 22050 Hz—to be expected since the audible human upper range taps out around 20000 Hz</w:t>
+      </w:r>
+      <w:r>
+        <w:rPr>
+          <w:rStyle w:val="FootnoteReference"/>
+          <w:rFonts w:ascii="Lucida Grande" w:hAnsi="Lucida Grande" w:cs="Lucida Grande"/>
+          <w:color w:val="000000"/>
+          <w:sz w:val="20"/>
+          <w:szCs w:val="20"/>
+        </w:rPr>
+        <w:footnoteReference w:id="20"/>
+      </w:r>
+      <w:r>
+        <w:rPr>
+          <w:rFonts w:ascii="Lucida Grande" w:hAnsi="Lucida Grande" w:cs="Lucida Grande"/>
+          <w:color w:val="000000"/>
+          <w:sz w:val="20"/>
+          <w:szCs w:val="20"/>
+        </w:rPr>
+        <w:t>.  (This upper limit (</w:t>
+      </w:r>
+      <w:r>
+        <w:rPr>
+          <w:rFonts w:ascii="Lucida Grande" w:hAnsi="Lucida Grande" w:cs="Lucida Grande"/>
+          <w:color w:val="000000"/>
+          <w:sz w:val="20"/>
+          <w:szCs w:val="20"/>
+        </w:rPr>
+        <w:t>half of 44.1 KHz</w:t>
+      </w:r>
+      <w:r>
+        <w:rPr>
+          <w:rFonts w:ascii="Lucida Grande" w:hAnsi="Lucida Grande" w:cs="Lucida Grande"/>
+          <w:color w:val="000000"/>
+          <w:sz w:val="20"/>
+          <w:szCs w:val="20"/>
+        </w:rPr>
+        <w:t>)</w:t>
+      </w:r>
+      <w:r>
+        <w:rPr>
+          <w:rFonts w:ascii="Lucida Grande" w:hAnsi="Lucida Grande" w:cs="Lucida Grande"/>
+          <w:color w:val="000000"/>
+          <w:sz w:val="20"/>
+          <w:szCs w:val="20"/>
+        </w:rPr>
+        <w:t xml:space="preserve"> was initially established by compact disk and U-</w:t>
+      </w:r>
+      <w:proofErr w:type="spellStart"/>
+      <w:r>
+        <w:rPr>
+          <w:rFonts w:ascii="Lucida Grande" w:hAnsi="Lucida Grande" w:cs="Lucida Grande"/>
+          <w:color w:val="000000"/>
+          <w:sz w:val="20"/>
+          <w:szCs w:val="20"/>
+        </w:rPr>
+        <w:t>matic</w:t>
+      </w:r>
+      <w:proofErr w:type="spellEnd"/>
+      <w:r>
+        <w:rPr>
+          <w:rFonts w:ascii="Lucida Grande" w:hAnsi="Lucida Grande" w:cs="Lucida Grande"/>
+          <w:color w:val="000000"/>
+          <w:sz w:val="20"/>
+          <w:szCs w:val="20"/>
+        </w:rPr>
+        <w:t xml:space="preserve"> tape</w:t>
+      </w:r>
+      <w:r>
+        <w:rPr>
+          <w:rStyle w:val="FootnoteReference"/>
+          <w:rFonts w:ascii="Lucida Grande" w:hAnsi="Lucida Grande" w:cs="Lucida Grande"/>
+          <w:color w:val="000000"/>
+          <w:sz w:val="20"/>
+          <w:szCs w:val="20"/>
+        </w:rPr>
+        <w:footnoteReference w:id="21"/>
+      </w:r>
+      <w:r>
+        <w:rPr>
+          <w:rFonts w:ascii="Lucida Grande" w:hAnsi="Lucida Grande" w:cs="Lucida Grande"/>
+          <w:color w:val="000000"/>
+          <w:sz w:val="20"/>
+          <w:szCs w:val="20"/>
+        </w:rPr>
+        <w:t>.)</w:t>
+      </w:r>
+    </w:p>
+    <w:p>
+      <w:pPr>
+        <w:rPr>
+          <w:rFonts w:ascii="Lucida Grande" w:hAnsi="Lucida Grande" w:cs="Lucida Grande"/>
+          <w:color w:val="000000"/>
+          <w:sz w:val="20"/>
+          <w:szCs w:val="20"/>
+        </w:rPr>
+      </w:pPr>
+    </w:p>
+    <w:p>
+      <w:pPr>
+        <w:rPr>
+          <w:rFonts w:ascii="Lucida Grande" w:hAnsi="Lucida Grande" w:cs="Lucida Grande"/>
+          <w:color w:val="000000"/>
+          <w:sz w:val="20"/>
+          <w:szCs w:val="20"/>
+        </w:rPr>
+      </w:pPr>
+      <w:r>
+        <w:rPr>
+          <w:rFonts w:ascii="Lucida Grande" w:hAnsi="Lucida Grande" w:cs="Lucida Grande"/>
+          <w:color w:val="000000"/>
+          <w:sz w:val="20"/>
+          <w:szCs w:val="20"/>
+        </w:rPr>
+        <w:t>The next factor down is 12000 Hz.  That’s 2 positive samples and 2 negative samples (48000 / 12000 = 4 samples for a full cycle).  A 12000 Hz cycle will need to be detected and processed in 85 clock ticks (1020484 / 12000).  Now that can be easily done.</w:t>
+      </w:r>
+    </w:p>
+    <w:p>
+      <w:pPr>
+        <w:rPr>
+          <w:rFonts w:ascii="Lucida Grande" w:hAnsi="Lucida Grande" w:cs="Lucida Grande"/>
+          <w:color w:val="000000"/>
+          <w:sz w:val="20"/>
+          <w:szCs w:val="20"/>
+        </w:rPr>
+      </w:pPr>
+    </w:p>
+    <w:p>
+      <w:pPr>
+        <w:rPr>
+          <w:rFonts w:ascii="Lucida Grande" w:hAnsi="Lucida Grande" w:cs="Lucida Grande"/>
+          <w:color w:val="000000"/>
+          <w:sz w:val="20"/>
+          <w:szCs w:val="20"/>
+        </w:rPr>
+      </w:pPr>
+      <w:r>
+        <w:rPr>
+          <w:rFonts w:ascii="Lucida Grande" w:hAnsi="Lucida Grande" w:cs="Lucida Grande"/>
+          <w:color w:val="000000"/>
+          <w:sz w:val="20"/>
+          <w:szCs w:val="20"/>
+        </w:rPr>
+        <w:t>So we have a frequency for zero, now we need a different frequency for one.  The next logical step down would be three positive and three negative samples for 8000 Hz (48000 / 6 = 8000).  And the next step after that would be 4 and 4 for 6000 Hz.</w:t>
+      </w:r>
+    </w:p>
+    <w:p>
+      <w:pPr>
+        <w:rPr>
+          <w:rFonts w:ascii="Lucida Grande" w:hAnsi="Lucida Grande" w:cs="Lucida Grande"/>
+          <w:color w:val="000000"/>
+          <w:sz w:val="20"/>
+          <w:szCs w:val="20"/>
+        </w:rPr>
+      </w:pPr>
+    </w:p>
+    <w:p>
+      <w:pPr>
+        <w:rPr>
+          <w:rFonts w:ascii="Lucida Grande" w:hAnsi="Lucida Grande" w:cs="Lucida Grande"/>
+          <w:color w:val="000000"/>
+          <w:sz w:val="20"/>
+          <w:szCs w:val="20"/>
+        </w:rPr>
+      </w:pPr>
+      <w:r>
+        <w:rPr>
+          <w:rFonts w:ascii="Lucida Grande" w:hAnsi="Lucida Grande" w:cs="Lucida Grande"/>
+          <w:color w:val="000000"/>
+          <w:sz w:val="20"/>
+          <w:szCs w:val="20"/>
+        </w:rPr>
+        <w:t>These are the frequencies I settled on.  Using the same BPS math as mentioned before I can obtain 9600 BPS using 12000/8000 Hz and 8000 BPS using 12000/6000 Hz.</w:t>
+      </w:r>
+    </w:p>
+    <w:p>
+      <w:pPr>
+        <w:rPr>
+          <w:rFonts w:ascii="Lucida Grande" w:hAnsi="Lucida Grande" w:cs="Lucida Grande"/>
+          <w:color w:val="000000"/>
+          <w:sz w:val="20"/>
+          <w:szCs w:val="20"/>
+        </w:rPr>
+      </w:pPr>
+    </w:p>
+    <w:p>
+      <w:pPr>
+        <w:rPr>
+          <w:rFonts w:ascii="Lucida Grande" w:hAnsi="Lucida Grande" w:cs="Lucida Grande"/>
+          <w:color w:val="000000"/>
+          <w:sz w:val="20"/>
+          <w:szCs w:val="20"/>
+        </w:rPr>
+      </w:pPr>
+      <w:r>
+        <w:rPr>
+          <w:rFonts w:ascii="Lucida Grande" w:hAnsi="Lucida Grande" w:cs="Lucida Grande"/>
+          <w:color w:val="000000"/>
+          <w:sz w:val="20"/>
+          <w:szCs w:val="20"/>
+        </w:rPr>
+        <w:t xml:space="preserve">My first attempt was 9600 BPS.  9600 BPS </w:t>
+      </w:r>
+      <w:r>
+        <w:rPr>
+          <w:rFonts w:ascii="Lucida Grande" w:hAnsi="Lucida Grande" w:cs="Lucida Grande"/>
+          <w:color w:val="000000"/>
+          <w:sz w:val="20"/>
+          <w:szCs w:val="20"/>
+        </w:rPr>
+        <w:t>was</w:t>
+      </w:r>
+      <w:r>
+        <w:rPr>
+          <w:rFonts w:ascii="Lucida Grande" w:hAnsi="Lucida Grande" w:cs="Lucida Grande"/>
+          <w:color w:val="000000"/>
+          <w:sz w:val="20"/>
+          <w:szCs w:val="20"/>
+        </w:rPr>
+        <w:t xml:space="preserve"> the Holy Grail; in the ‘80s, 9600 BPS BBSs meant reading comfortably at wire speed.  At 9600 BPS, you didn’t get up during downloads because they were so fast.  At 9600 BPS, cyberspace was a reality.</w:t>
+      </w:r>
+    </w:p>
+    <w:p>
+      <w:pPr>
+        <w:rPr>
+          <w:rFonts w:ascii="Lucida Grande" w:hAnsi="Lucida Grande" w:cs="Lucida Grande"/>
+          <w:color w:val="000000"/>
+          <w:sz w:val="20"/>
+          <w:szCs w:val="20"/>
+        </w:rPr>
+      </w:pPr>
+    </w:p>
+    <w:p>
+      <w:pPr>
+        <w:rPr>
+          <w:rFonts w:ascii="Lucida Grande" w:hAnsi="Lucida Grande" w:cs="Lucida Grande"/>
+          <w:color w:val="000000"/>
+          <w:sz w:val="20"/>
+          <w:szCs w:val="20"/>
+        </w:rPr>
+      </w:pPr>
+      <w:r>
+        <w:rPr>
+          <w:rFonts w:ascii="Lucida Grande" w:hAnsi="Lucida Grande" w:cs="Lucida Grande"/>
+          <w:color w:val="000000"/>
+          <w:sz w:val="20"/>
+          <w:szCs w:val="20"/>
+        </w:rPr>
+        <w:t>I initially failed to get 9600 BPS working reliably (but there was still hope), and 8000 BPS is still 6x faster than 1333 BPS, so I compromised on 8000, and as you will see 9600 is not 1.2 faster than 8000 because there are other factors like 1333 BPS bootstrapping and decompression/write times that are that same regardless of the data transfer rate.</w:t>
+      </w:r>
+    </w:p>
+    <w:p>
+      <w:pPr>
+        <w:rPr>
+          <w:rFonts w:ascii="Lucida Grande" w:hAnsi="Lucida Grande" w:cs="Lucida Grande"/>
+          <w:color w:val="000000"/>
+          <w:sz w:val="20"/>
+          <w:szCs w:val="20"/>
+        </w:rPr>
+      </w:pPr>
+    </w:p>
+    <w:p>
+      <w:pPr>
+        <w:rPr>
+          <w:rFonts w:ascii="Lucida Grande" w:hAnsi="Lucida Grande" w:cs="Lucida Grande"/>
+          <w:b/>
+          <w:color w:val="000000"/>
+          <w:sz w:val="20"/>
+          <w:szCs w:val="20"/>
+        </w:rPr>
+      </w:pPr>
+      <w:r>
+        <w:rPr>
+          <w:rFonts w:ascii="Lucida Grande" w:hAnsi="Lucida Grande" w:cs="Lucida Grande"/>
+          <w:b/>
+          <w:color w:val="000000"/>
+          <w:sz w:val="20"/>
+          <w:szCs w:val="20"/>
+        </w:rPr>
+        <w:br w:type="page"/>
+      </w:r>
     </w:p>
     <w:p>
       <w:pPr>
@@ -13571,7 +13565,7 @@
     </w:rPrDefault>
     <w:pPrDefault/>
   </w:docDefaults>
-  <w:latentStyles w:defLockedState="0" w:defUIPriority="99" w:defSemiHidden="0" w:defUnhideWhenUsed="0" w:defQFormat="0" w:count="380">
+  <w:latentStyles w:defLockedState="0" w:defUIPriority="99" w:defSemiHidden="0" w:defUnhideWhenUsed="0" w:defQFormat="0" w:count="382">
     <w:lsdException w:name="Normal" w:uiPriority="0" w:qFormat="1"/>
     <w:lsdException w:name="heading 1" w:uiPriority="9" w:qFormat="1"/>
     <w:lsdException w:name="heading 2" w:semiHidden="1" w:uiPriority="9" w:unhideWhenUsed="1" w:qFormat="1"/>
@@ -13677,7 +13671,6 @@
     <w:lsdException w:name="HTML Sample" w:semiHidden="1" w:unhideWhenUsed="1"/>
     <w:lsdException w:name="HTML Typewriter" w:semiHidden="1" w:unhideWhenUsed="1"/>
     <w:lsdException w:name="HTML Variable" w:semiHidden="1" w:unhideWhenUsed="1"/>
-    <w:lsdException w:name="Normal Table" w:semiHidden="1" w:unhideWhenUsed="1"/>
     <w:lsdException w:name="annotation subject" w:semiHidden="1" w:unhideWhenUsed="1"/>
     <w:lsdException w:name="No List" w:semiHidden="1" w:unhideWhenUsed="1"/>
     <w:lsdException w:name="Outline List 1" w:semiHidden="1" w:unhideWhenUsed="1"/>
@@ -13723,11 +13716,9 @@
     <w:lsdException w:name="Table Subtle 1" w:semiHidden="1" w:unhideWhenUsed="1"/>
     <w:lsdException w:name="Table Subtle 2" w:semiHidden="1" w:unhideWhenUsed="1"/>
     <w:lsdException w:name="Table Web 1" w:semiHidden="1" w:unhideWhenUsed="1"/>
-    <w:lsdException w:name="Table Web 2" w:semiHidden="1" w:unhideWhenUsed="1"/>
     <w:lsdException w:name="Table Web 3" w:semiHidden="1" w:unhideWhenUsed="1"/>
     <w:lsdException w:name="Balloon Text" w:semiHidden="1" w:unhideWhenUsed="1"/>
     <w:lsdException w:name="Table Grid" w:uiPriority="59"/>
-    <w:lsdException w:name="Table Theme" w:semiHidden="1" w:unhideWhenUsed="1"/>
     <w:lsdException w:name="Note Level 1" w:semiHidden="1" w:unhideWhenUsed="1"/>
     <w:lsdException w:name="Note Level 2" w:semiHidden="1" w:unhideWhenUsed="1"/>
     <w:lsdException w:name="Note Level 3" w:semiHidden="1" w:unhideWhenUsed="1"/>
@@ -13952,6 +13943,8 @@
     <w:lsdException w:name="List Table 5 Dark Accent 6" w:uiPriority="50"/>
     <w:lsdException w:name="List Table 6 Colorful Accent 6" w:uiPriority="51"/>
     <w:lsdException w:name="List Table 7 Colorful Accent 6" w:uiPriority="52"/>
+    <w:lsdException w:name="Mention" w:semiHidden="1" w:unhideWhenUsed="1"/>
+    <w:lsdException w:name="Smart Hyperlink" w:semiHidden="1" w:unhideWhenUsed="1"/>
   </w:latentStyles>
   <w:style w:type="paragraph" w:default="1" w:styleId="Normal">
     <w:name w:val="Normal"/>
@@ -14454,7 +14447,7 @@
 </file>
 
 <file path=customXml/itemProps1.xml><?xml version="1.0" encoding="utf-8"?>
-<ds:datastoreItem xmlns:ds="http://schemas.openxmlformats.org/officeDocument/2006/customXml" ds:itemID="{B2DA4FF1-8080-6844-B6CA-35E5B0224325}">
+<ds:datastoreItem xmlns:ds="http://schemas.openxmlformats.org/officeDocument/2006/customXml" ds:itemID="{0FBA945D-FD86-874C-8746-37648F062795}">
   <ds:schemaRefs>
     <ds:schemaRef ds:uri="http://schemas.openxmlformats.org/officeDocument/2006/bibliography"/>
   </ds:schemaRefs>

</xml_diff>